<commit_message>
Created User Profiles Model
</commit_message>
<xml_diff>
--- a/Docs/Project Schema.docx
+++ b/Docs/Project Schema.docx
@@ -41,6 +41,229 @@
           <w:bCs/>
           <w:lang w:val="en-IN"/>
         </w:rPr>
+        <w:t>User:</w:t>
+      </w:r>
+    </w:p>
+    <w:p>
+      <w:pPr>
+        <w:numPr>
+          <w:ilvl w:val="0"/>
+          <w:numId w:val="1"/>
+        </w:numPr>
+        <w:ind w:left="840" w:leftChars="0" w:hanging="420" w:firstLineChars="0"/>
+        <w:rPr>
+          <w:rFonts w:hint="default"/>
+          <w:b/>
+          <w:bCs/>
+          <w:lang w:val="en-IN"/>
+        </w:rPr>
+      </w:pPr>
+      <w:r>
+        <w:rPr>
+          <w:rFonts w:hint="default"/>
+          <w:b w:val="0"/>
+          <w:bCs w:val="0"/>
+          <w:lang w:val="en-IN"/>
+        </w:rPr>
+        <w:t>Username</w:t>
+      </w:r>
+    </w:p>
+    <w:p>
+      <w:pPr>
+        <w:numPr>
+          <w:ilvl w:val="0"/>
+          <w:numId w:val="1"/>
+        </w:numPr>
+        <w:ind w:left="840" w:leftChars="0" w:hanging="420" w:firstLineChars="0"/>
+        <w:rPr>
+          <w:rFonts w:hint="default"/>
+          <w:b/>
+          <w:bCs/>
+          <w:lang w:val="en-IN"/>
+        </w:rPr>
+      </w:pPr>
+      <w:r>
+        <w:rPr>
+          <w:rFonts w:hint="default"/>
+          <w:b w:val="0"/>
+          <w:bCs w:val="0"/>
+          <w:lang w:val="en-IN"/>
+        </w:rPr>
+        <w:t>Email</w:t>
+      </w:r>
+    </w:p>
+    <w:p>
+      <w:pPr>
+        <w:numPr>
+          <w:ilvl w:val="0"/>
+          <w:numId w:val="1"/>
+        </w:numPr>
+        <w:ind w:left="840" w:leftChars="0" w:hanging="420" w:firstLineChars="0"/>
+        <w:rPr>
+          <w:rFonts w:hint="default"/>
+          <w:b w:val="0"/>
+          <w:bCs w:val="0"/>
+          <w:lang w:val="en-IN"/>
+        </w:rPr>
+      </w:pPr>
+      <w:r>
+        <w:rPr>
+          <w:rFonts w:hint="default"/>
+          <w:b w:val="0"/>
+          <w:bCs w:val="0"/>
+          <w:lang w:val="en-IN"/>
+        </w:rPr>
+        <w:t>Employee_id</w:t>
+      </w:r>
+    </w:p>
+    <w:p>
+      <w:pPr>
+        <w:numPr>
+          <w:ilvl w:val="0"/>
+          <w:numId w:val="1"/>
+        </w:numPr>
+        <w:ind w:left="840" w:leftChars="0" w:hanging="420" w:firstLineChars="0"/>
+        <w:rPr>
+          <w:rFonts w:hint="default"/>
+          <w:b w:val="0"/>
+          <w:bCs w:val="0"/>
+          <w:lang w:val="en-IN"/>
+        </w:rPr>
+      </w:pPr>
+      <w:r>
+        <w:rPr>
+          <w:rFonts w:hint="default"/>
+          <w:b w:val="0"/>
+          <w:bCs w:val="0"/>
+          <w:lang w:val="en-IN"/>
+        </w:rPr>
+        <w:t>Password</w:t>
+      </w:r>
+    </w:p>
+    <w:p>
+      <w:pPr>
+        <w:numPr>
+          <w:ilvl w:val="0"/>
+          <w:numId w:val="1"/>
+        </w:numPr>
+        <w:ind w:left="840" w:leftChars="0" w:hanging="420" w:firstLineChars="0"/>
+        <w:rPr>
+          <w:rFonts w:hint="default"/>
+          <w:b w:val="0"/>
+          <w:bCs w:val="0"/>
+          <w:lang w:val="en-IN"/>
+        </w:rPr>
+      </w:pPr>
+      <w:r>
+        <w:rPr>
+          <w:rFonts w:hint="default"/>
+          <w:b w:val="0"/>
+          <w:bCs w:val="0"/>
+          <w:lang w:val="en-IN"/>
+        </w:rPr>
+        <w:t>Is_admin</w:t>
+      </w:r>
+    </w:p>
+    <w:p>
+      <w:pPr>
+        <w:numPr>
+          <w:ilvl w:val="0"/>
+          <w:numId w:val="1"/>
+        </w:numPr>
+        <w:ind w:left="840" w:leftChars="0" w:hanging="420" w:firstLineChars="0"/>
+        <w:rPr>
+          <w:rFonts w:hint="default"/>
+          <w:b w:val="0"/>
+          <w:bCs w:val="0"/>
+          <w:lang w:val="en-IN"/>
+        </w:rPr>
+      </w:pPr>
+      <w:r>
+        <w:rPr>
+          <w:rFonts w:hint="default"/>
+          <w:b w:val="0"/>
+          <w:bCs w:val="0"/>
+          <w:lang w:val="en-IN"/>
+        </w:rPr>
+        <w:t>Is_staff</w:t>
+      </w:r>
+    </w:p>
+    <w:p>
+      <w:pPr>
+        <w:numPr>
+          <w:ilvl w:val="0"/>
+          <w:numId w:val="1"/>
+        </w:numPr>
+        <w:ind w:left="840" w:leftChars="0" w:hanging="420" w:firstLineChars="0"/>
+        <w:rPr>
+          <w:rFonts w:hint="default"/>
+          <w:b w:val="0"/>
+          <w:bCs w:val="0"/>
+          <w:lang w:val="en-IN"/>
+        </w:rPr>
+      </w:pPr>
+      <w:r>
+        <w:rPr>
+          <w:rFonts w:hint="default"/>
+          <w:b w:val="0"/>
+          <w:bCs w:val="0"/>
+          <w:lang w:val="en-IN"/>
+        </w:rPr>
+        <w:t>Is_active</w:t>
+      </w:r>
+    </w:p>
+    <w:p>
+      <w:pPr>
+        <w:numPr>
+          <w:ilvl w:val="0"/>
+          <w:numId w:val="1"/>
+        </w:numPr>
+        <w:ind w:left="840" w:leftChars="0" w:hanging="420" w:firstLineChars="0"/>
+        <w:rPr>
+          <w:rFonts w:hint="default"/>
+          <w:b w:val="0"/>
+          <w:bCs w:val="0"/>
+          <w:lang w:val="en-IN"/>
+        </w:rPr>
+      </w:pPr>
+      <w:r>
+        <w:rPr>
+          <w:rFonts w:hint="default"/>
+          <w:b w:val="0"/>
+          <w:bCs w:val="0"/>
+          <w:lang w:val="en-IN"/>
+        </w:rPr>
+        <w:t>Is_superuser</w:t>
+      </w:r>
+      <w:bookmarkStart w:id="0" w:name="_GoBack"/>
+      <w:bookmarkEnd w:id="0"/>
+    </w:p>
+    <w:p>
+      <w:pPr>
+        <w:rPr>
+          <w:rFonts w:hint="default"/>
+          <w:b/>
+          <w:bCs/>
+          <w:lang w:val="en-IN"/>
+        </w:rPr>
+      </w:pPr>
+    </w:p>
+    <w:p>
+      <w:pPr>
+        <w:rPr>
+          <w:rFonts w:hint="default"/>
+          <w:b/>
+          <w:bCs/>
+          <w:lang w:val="en-IN"/>
+        </w:rPr>
+      </w:pPr>
+      <w:r>
+        <w:rPr>
+          <w:rFonts w:hint="default"/>
+          <w:b/>
+          <w:bCs/>
+          <w:lang w:val="en-IN"/>
+        </w:rPr>
         <w:t>Profile Page:</w:t>
       </w:r>
     </w:p>
@@ -48,7 +271,7 @@
       <w:pPr>
         <w:numPr>
           <w:ilvl w:val="0"/>
-          <w:numId w:val="1"/>
+          <w:numId w:val="2"/>
         </w:numPr>
         <w:ind w:left="840" w:leftChars="0" w:hanging="420" w:firstLineChars="0"/>
         <w:rPr>
@@ -61,14 +284,14 @@
           <w:rFonts w:hint="default"/>
           <w:lang w:val="en-US"/>
         </w:rPr>
-        <w:t>Employee number</w:t>
-      </w:r>
-    </w:p>
-    <w:p>
-      <w:pPr>
-        <w:numPr>
-          <w:ilvl w:val="0"/>
-          <w:numId w:val="1"/>
+        <w:t>Designation</w:t>
+      </w:r>
+    </w:p>
+    <w:p>
+      <w:pPr>
+        <w:numPr>
+          <w:ilvl w:val="0"/>
+          <w:numId w:val="2"/>
         </w:numPr>
         <w:ind w:left="840" w:leftChars="0" w:hanging="420" w:firstLineChars="0"/>
         <w:rPr>
@@ -81,14 +304,14 @@
           <w:rFonts w:hint="default"/>
           <w:lang w:val="en-US"/>
         </w:rPr>
-        <w:t>Employee name</w:t>
-      </w:r>
-    </w:p>
-    <w:p>
-      <w:pPr>
-        <w:numPr>
-          <w:ilvl w:val="0"/>
-          <w:numId w:val="1"/>
+        <w:t>Department</w:t>
+      </w:r>
+    </w:p>
+    <w:p>
+      <w:pPr>
+        <w:numPr>
+          <w:ilvl w:val="0"/>
+          <w:numId w:val="2"/>
         </w:numPr>
         <w:ind w:left="840" w:leftChars="0" w:hanging="420" w:firstLineChars="0"/>
         <w:rPr>
@@ -101,14 +324,14 @@
           <w:rFonts w:hint="default"/>
           <w:lang w:val="en-US"/>
         </w:rPr>
-        <w:t>Employee email</w:t>
-      </w:r>
-    </w:p>
-    <w:p>
-      <w:pPr>
-        <w:numPr>
-          <w:ilvl w:val="0"/>
-          <w:numId w:val="1"/>
+        <w:t>Profile picture</w:t>
+      </w:r>
+    </w:p>
+    <w:p>
+      <w:pPr>
+        <w:numPr>
+          <w:ilvl w:val="0"/>
+          <w:numId w:val="2"/>
         </w:numPr>
         <w:ind w:left="840" w:leftChars="0" w:hanging="420" w:firstLineChars="0"/>
         <w:rPr>
@@ -121,14 +344,14 @@
           <w:rFonts w:hint="default"/>
           <w:lang w:val="en-US"/>
         </w:rPr>
-        <w:t>Designation</w:t>
-      </w:r>
-    </w:p>
-    <w:p>
-      <w:pPr>
-        <w:numPr>
-          <w:ilvl w:val="0"/>
-          <w:numId w:val="1"/>
+        <w:t>About</w:t>
+      </w:r>
+    </w:p>
+    <w:p>
+      <w:pPr>
+        <w:numPr>
+          <w:ilvl w:val="0"/>
+          <w:numId w:val="2"/>
         </w:numPr>
         <w:ind w:left="840" w:leftChars="0" w:hanging="420" w:firstLineChars="0"/>
         <w:rPr>
@@ -141,14 +364,14 @@
           <w:rFonts w:hint="default"/>
           <w:lang w:val="en-US"/>
         </w:rPr>
-        <w:t>Department</w:t>
-      </w:r>
-    </w:p>
-    <w:p>
-      <w:pPr>
-        <w:numPr>
-          <w:ilvl w:val="0"/>
-          <w:numId w:val="1"/>
+        <w:t>Joining Date</w:t>
+      </w:r>
+    </w:p>
+    <w:p>
+      <w:pPr>
+        <w:numPr>
+          <w:ilvl w:val="0"/>
+          <w:numId w:val="2"/>
         </w:numPr>
         <w:ind w:left="840" w:leftChars="0" w:hanging="420" w:firstLineChars="0"/>
         <w:rPr>
@@ -161,14 +384,14 @@
           <w:rFonts w:hint="default"/>
           <w:lang w:val="en-US"/>
         </w:rPr>
-        <w:t>Profile picture</w:t>
-      </w:r>
-    </w:p>
-    <w:p>
-      <w:pPr>
-        <w:numPr>
-          <w:ilvl w:val="0"/>
-          <w:numId w:val="1"/>
+        <w:t>Experience</w:t>
+      </w:r>
+    </w:p>
+    <w:p>
+      <w:pPr>
+        <w:numPr>
+          <w:ilvl w:val="0"/>
+          <w:numId w:val="2"/>
         </w:numPr>
         <w:ind w:left="840" w:leftChars="0" w:hanging="420" w:firstLineChars="0"/>
         <w:rPr>
@@ -181,14 +404,14 @@
           <w:rFonts w:hint="default"/>
           <w:lang w:val="en-US"/>
         </w:rPr>
-        <w:t>About</w:t>
-      </w:r>
-    </w:p>
-    <w:p>
-      <w:pPr>
-        <w:numPr>
-          <w:ilvl w:val="0"/>
-          <w:numId w:val="1"/>
+        <w:t>DOB</w:t>
+      </w:r>
+    </w:p>
+    <w:p>
+      <w:pPr>
+        <w:numPr>
+          <w:ilvl w:val="0"/>
+          <w:numId w:val="2"/>
         </w:numPr>
         <w:ind w:left="840" w:leftChars="0" w:hanging="420" w:firstLineChars="0"/>
         <w:rPr>
@@ -201,14 +424,14 @@
           <w:rFonts w:hint="default"/>
           <w:lang w:val="en-US"/>
         </w:rPr>
-        <w:t>Joining Date</w:t>
-      </w:r>
-    </w:p>
-    <w:p>
-      <w:pPr>
-        <w:numPr>
-          <w:ilvl w:val="0"/>
-          <w:numId w:val="1"/>
+        <w:t>Shift Schedule</w:t>
+      </w:r>
+    </w:p>
+    <w:p>
+      <w:pPr>
+        <w:numPr>
+          <w:ilvl w:val="0"/>
+          <w:numId w:val="2"/>
         </w:numPr>
         <w:ind w:left="840" w:leftChars="0" w:hanging="420" w:firstLineChars="0"/>
         <w:rPr>
@@ -221,14 +444,14 @@
           <w:rFonts w:hint="default"/>
           <w:lang w:val="en-US"/>
         </w:rPr>
-        <w:t>Experience</w:t>
-      </w:r>
-    </w:p>
-    <w:p>
-      <w:pPr>
-        <w:numPr>
-          <w:ilvl w:val="0"/>
-          <w:numId w:val="1"/>
+        <w:t>Monthly Attendance %</w:t>
+      </w:r>
+    </w:p>
+    <w:p>
+      <w:pPr>
+        <w:numPr>
+          <w:ilvl w:val="0"/>
+          <w:numId w:val="2"/>
         </w:numPr>
         <w:ind w:left="840" w:leftChars="0" w:hanging="420" w:firstLineChars="0"/>
         <w:rPr>
@@ -241,14 +464,14 @@
           <w:rFonts w:hint="default"/>
           <w:lang w:val="en-US"/>
         </w:rPr>
-        <w:t>DOB</w:t>
-      </w:r>
-    </w:p>
-    <w:p>
-      <w:pPr>
-        <w:numPr>
-          <w:ilvl w:val="0"/>
-          <w:numId w:val="1"/>
+        <w:t>Yearly Attendance %</w:t>
+      </w:r>
+    </w:p>
+    <w:p>
+      <w:pPr>
+        <w:numPr>
+          <w:ilvl w:val="0"/>
+          <w:numId w:val="2"/>
         </w:numPr>
         <w:ind w:left="840" w:leftChars="0" w:hanging="420" w:firstLineChars="0"/>
         <w:rPr>
@@ -261,14 +484,14 @@
           <w:rFonts w:hint="default"/>
           <w:lang w:val="en-US"/>
         </w:rPr>
-        <w:t>Shift Schedule</w:t>
-      </w:r>
-    </w:p>
-    <w:p>
-      <w:pPr>
-        <w:numPr>
-          <w:ilvl w:val="0"/>
-          <w:numId w:val="1"/>
+        <w:t>Is_on_duty</w:t>
+      </w:r>
+    </w:p>
+    <w:p>
+      <w:pPr>
+        <w:numPr>
+          <w:ilvl w:val="0"/>
+          <w:numId w:val="2"/>
         </w:numPr>
         <w:ind w:left="840" w:leftChars="0" w:hanging="420" w:firstLineChars="0"/>
         <w:rPr>
@@ -281,72 +504,13 @@
           <w:rFonts w:hint="default"/>
           <w:lang w:val="en-US"/>
         </w:rPr>
-        <w:t>Monthly Attendance %</w:t>
-      </w:r>
-    </w:p>
-    <w:p>
-      <w:pPr>
-        <w:numPr>
-          <w:ilvl w:val="0"/>
-          <w:numId w:val="1"/>
-        </w:numPr>
-        <w:ind w:left="840" w:leftChars="0" w:hanging="420" w:firstLineChars="0"/>
-        <w:rPr>
-          <w:rFonts w:hint="default"/>
-          <w:lang w:val="en-IN"/>
-        </w:rPr>
-      </w:pPr>
-      <w:r>
-        <w:rPr>
-          <w:rFonts w:hint="default"/>
-          <w:lang w:val="en-US"/>
-        </w:rPr>
-        <w:t>Yearly Attendance %</w:t>
-      </w:r>
-    </w:p>
-    <w:p>
-      <w:pPr>
-        <w:numPr>
-          <w:ilvl w:val="0"/>
-          <w:numId w:val="1"/>
-        </w:numPr>
-        <w:ind w:left="840" w:leftChars="0" w:hanging="420" w:firstLineChars="0"/>
-        <w:rPr>
-          <w:rFonts w:hint="default"/>
-          <w:lang w:val="en-IN"/>
-        </w:rPr>
-      </w:pPr>
-      <w:r>
-        <w:rPr>
-          <w:rFonts w:hint="default"/>
-          <w:lang w:val="en-US"/>
-        </w:rPr>
-        <w:t>Is_on_duty</w:t>
-      </w:r>
-    </w:p>
-    <w:p>
-      <w:pPr>
-        <w:numPr>
-          <w:ilvl w:val="0"/>
-          <w:numId w:val="1"/>
-        </w:numPr>
-        <w:ind w:left="840" w:leftChars="0" w:hanging="420" w:firstLineChars="0"/>
-        <w:rPr>
-          <w:rFonts w:hint="default"/>
-          <w:lang w:val="en-IN"/>
-        </w:rPr>
-      </w:pPr>
-      <w:r>
-        <w:rPr>
-          <w:rFonts w:hint="default"/>
-          <w:lang w:val="en-US"/>
-        </w:rPr>
         <w:t>Leaves_availed_monthly</w:t>
       </w:r>
     </w:p>
     <w:p>
       <w:pPr>
         <w:numPr>
+          <w:ilvl w:val="0"/>
           <w:numId w:val="0"/>
         </w:numPr>
         <w:tabs>
@@ -373,7 +537,7 @@
       <w:pPr>
         <w:numPr>
           <w:ilvl w:val="0"/>
-          <w:numId w:val="1"/>
+          <w:numId w:val="2"/>
         </w:numPr>
         <w:ind w:left="840" w:leftChars="0" w:hanging="420" w:firstLineChars="0"/>
         <w:rPr>
@@ -392,8 +556,6 @@
         </w:rPr>
         <w:t>Designation_name</w:t>
       </w:r>
-      <w:bookmarkStart w:id="0" w:name="_GoBack"/>
-      <w:bookmarkEnd w:id="0"/>
     </w:p>
     <w:p>
       <w:pPr>
@@ -435,7 +597,7 @@
       <w:pPr>
         <w:numPr>
           <w:ilvl w:val="0"/>
-          <w:numId w:val="1"/>
+          <w:numId w:val="2"/>
         </w:numPr>
         <w:ind w:left="840" w:leftChars="0" w:hanging="420" w:firstLineChars="0"/>
         <w:rPr>
@@ -496,7 +658,7 @@
       <w:pPr>
         <w:numPr>
           <w:ilvl w:val="0"/>
-          <w:numId w:val="1"/>
+          <w:numId w:val="2"/>
         </w:numPr>
         <w:ind w:left="840" w:leftChars="0" w:hanging="420" w:firstLineChars="0"/>
         <w:rPr>
@@ -516,7 +678,7 @@
       <w:pPr>
         <w:numPr>
           <w:ilvl w:val="0"/>
-          <w:numId w:val="1"/>
+          <w:numId w:val="2"/>
         </w:numPr>
         <w:ind w:left="840" w:leftChars="0" w:hanging="420" w:firstLineChars="0"/>
         <w:rPr>
@@ -582,7 +744,7 @@
       <w:pPr>
         <w:numPr>
           <w:ilvl w:val="0"/>
-          <w:numId w:val="1"/>
+          <w:numId w:val="2"/>
         </w:numPr>
         <w:ind w:left="840" w:leftChars="0" w:hanging="420" w:firstLineChars="0"/>
         <w:rPr>
@@ -602,7 +764,7 @@
       <w:pPr>
         <w:numPr>
           <w:ilvl w:val="0"/>
-          <w:numId w:val="1"/>
+          <w:numId w:val="2"/>
         </w:numPr>
         <w:ind w:left="840" w:leftChars="0" w:hanging="420" w:firstLineChars="0"/>
         <w:rPr>
@@ -663,7 +825,7 @@
       <w:pPr>
         <w:numPr>
           <w:ilvl w:val="0"/>
-          <w:numId w:val="1"/>
+          <w:numId w:val="2"/>
         </w:numPr>
         <w:ind w:left="840" w:leftChars="0" w:hanging="420" w:firstLineChars="0"/>
         <w:rPr>
@@ -2053,7 +2215,30 @@
       </w:rPr>
     </w:lvl>
   </w:abstractNum>
+  <w:abstractNum w:abstractNumId="1">
+    <w:nsid w:val="6237A902"/>
+    <w:multiLevelType w:val="singleLevel"/>
+    <w:tmpl w:val="6237A902"/>
+    <w:lvl w:ilvl="0" w:tentative="0">
+      <w:start w:val="1"/>
+      <w:numFmt w:val="bullet"/>
+      <w:lvlText w:val=""/>
+      <w:lvlJc w:val="left"/>
+      <w:pPr>
+        <w:tabs>
+          <w:tab w:val="left" w:pos="840"/>
+        </w:tabs>
+        <w:ind w:left="840" w:leftChars="0" w:hanging="420" w:firstLineChars="0"/>
+      </w:pPr>
+      <w:rPr>
+        <w:rFonts w:hint="default" w:ascii="Wingdings" w:hAnsi="Wingdings"/>
+      </w:rPr>
+    </w:lvl>
+  </w:abstractNum>
   <w:num w:numId="1">
+    <w:abstractNumId w:val="1"/>
+  </w:num>
+  <w:num w:numId="2">
     <w:abstractNumId w:val="0"/>
   </w:num>
 </w:numbering>

</xml_diff>